<commit_message>
Replacing words in documents now works correctly
</commit_message>
<xml_diff>
--- a/viranhaltijapäätös_määräalan_myynti_pohja.docx
+++ b/viranhaltijapäätös_määräalan_myynti_pohja.docx
@@ -65,20 +65,44 @@
       <w:r>
         <w:rPr>
           <w:rFonts w:eastAsia="MS Mincho;ＭＳ 明朝" w:cs="Calibri" w:ascii="Calibri" w:hAnsi="Calibri"/>
+          <w:szCs w:val="24"/>
+          <w:shd w:fill="FFFF00" w:val="clear"/>
+        </w:rPr>
+        <w:t>[</w:t>
+      </w:r>
+      <w:r>
+        <w:rPr>
+          <w:rFonts w:eastAsia="MS Mincho;ＭＳ 明朝" w:cs="Calibri" w:ascii="Calibri" w:hAnsi="Calibri"/>
           <w:b/>
           <w:bCs/>
           <w:color w:val="000000"/>
-          <w:sz w:val="24"/>
-          <w:szCs w:val="24"/>
-          <w:shd w:fill="auto" w:val="clear"/>
-          <w:lang w:val="fi-FI" w:bidi="ar-SA"/>
-        </w:rPr>
-        <w:t>kiinteistö_id</w:t>
+          <w:kern w:val="0"/>
+          <w:sz w:val="24"/>
+          <w:szCs w:val="24"/>
+          <w:shd w:fill="FFFF00" w:val="clear"/>
+          <w:lang w:val="fi-FI" w:eastAsia="zh-CN" w:bidi="ar-SA"/>
+        </w:rPr>
+        <w:t>kiinteistötunnus</w:t>
       </w:r>
       <w:r>
         <w:rPr>
           <w:rFonts w:eastAsia="MS Mincho;ＭＳ 明朝" w:cs="Calibri" w:ascii="Calibri" w:hAnsi="Calibri"/>
           <w:b/>
+          <w:bCs/>
+          <w:color w:val="000000"/>
+          <w:kern w:val="0"/>
+          <w:sz w:val="24"/>
+          <w:szCs w:val="24"/>
+          <w:shd w:fill="FFFF00" w:val="clear"/>
+          <w:lang w:val="fi-FI" w:eastAsia="zh-CN" w:bidi="ar-SA"/>
+        </w:rPr>
+        <w:t>]</w:t>
+      </w:r>
+      <w:r>
+        <w:rPr>
+          <w:rFonts w:eastAsia="MS Mincho;ＭＳ 明朝" w:cs="Calibri" w:ascii="Calibri" w:hAnsi="Calibri"/>
+          <w:b/>
+          <w:bCs/>
           <w:color w:val="000000"/>
           <w:kern w:val="0"/>
           <w:sz w:val="24"/>
@@ -360,6 +384,47 @@
       <w:r>
         <w:rPr>
           <w:rFonts w:eastAsia="MS Mincho;ＭＳ 明朝" w:cs="Calibri" w:ascii="Calibri" w:hAnsi="Calibri"/>
+          <w:b/>
+          <w:bCs/>
+          <w:color w:val="000000"/>
+          <w:sz w:val="24"/>
+          <w:szCs w:val="24"/>
+          <w:shd w:fill="FFFF00" w:val="clear"/>
+          <w:lang w:val="fi-FI" w:bidi="ar-SA"/>
+        </w:rPr>
+        <w:t>[</w:t>
+      </w:r>
+      <w:r>
+        <w:rPr>
+          <w:rFonts w:eastAsia="MS Mincho;ＭＳ 明朝" w:cs="Calibri" w:ascii="Calibri" w:hAnsi="Calibri"/>
+          <w:b/>
+          <w:bCs/>
+          <w:color w:val="000000"/>
+          <w:kern w:val="0"/>
+          <w:sz w:val="24"/>
+          <w:szCs w:val="24"/>
+          <w:shd w:fill="FFFF00" w:val="clear"/>
+          <w:lang w:val="fi-FI" w:eastAsia="zh-CN" w:bidi="ar-SA"/>
+        </w:rPr>
+        <w:t>kiinteistötunnus</w:t>
+      </w:r>
+      <w:r>
+        <w:rPr>
+          <w:rFonts w:eastAsia="MS Mincho;ＭＳ 明朝" w:cs="Calibri" w:ascii="Calibri" w:hAnsi="Calibri"/>
+          <w:b/>
+          <w:bCs/>
+          <w:color w:val="000000"/>
+          <w:kern w:val="0"/>
+          <w:sz w:val="24"/>
+          <w:szCs w:val="24"/>
+          <w:shd w:fill="FFFF00" w:val="clear"/>
+          <w:lang w:val="fi-FI" w:eastAsia="zh-CN" w:bidi="ar-SA"/>
+        </w:rPr>
+        <w:t>]</w:t>
+      </w:r>
+      <w:r>
+        <w:rPr>
+          <w:rFonts w:eastAsia="MS Mincho;ＭＳ 明朝" w:cs="Calibri" w:ascii="Calibri" w:hAnsi="Calibri"/>
           <w:b w:val="false"/>
           <w:bCs w:val="false"/>
           <w:color w:val="000000"/>
@@ -369,14 +434,14 @@
           <w:shd w:fill="auto" w:val="clear"/>
           <w:lang w:val="fi-FI" w:eastAsia="zh-CN" w:bidi="ar-SA"/>
         </w:rPr>
-        <w:t>kiinteistö_id</w:t>
-      </w:r>
-      <w:r>
-        <w:rPr>
-          <w:rFonts w:cs="Calibri" w:ascii="Calibri" w:hAnsi="Calibri"/>
-          <w:szCs w:val="24"/>
-        </w:rPr>
-        <w:t xml:space="preserve"> sijainti_id. Määräala </w:t>
+        <w:t xml:space="preserve"> </w:t>
+      </w:r>
+      <w:r>
+        <w:rPr>
+          <w:rFonts w:cs="Calibri" w:ascii="Calibri" w:hAnsi="Calibri"/>
+          <w:szCs w:val="24"/>
+        </w:rPr>
+        <w:t xml:space="preserve">sijainti_id. Määräala </w:t>
       </w:r>
       <w:r>
         <w:rPr>
@@ -892,15 +957,44 @@
       <w:r>
         <w:rPr>
           <w:rFonts w:eastAsia="MS Mincho;ＭＳ 明朝" w:cs="Calibri" w:ascii="Calibri" w:hAnsi="Calibri"/>
-          <w:b w:val="false"/>
-          <w:bCs w:val="false"/>
+          <w:b/>
+          <w:bCs/>
           <w:color w:val="000000"/>
-          <w:sz w:val="24"/>
-          <w:szCs w:val="24"/>
-          <w:shd w:fill="auto" w:val="clear"/>
-          <w:lang w:val="fi-FI" w:bidi="ar-SA"/>
-        </w:rPr>
-        <w:t>kiinteistö_id</w:t>
+          <w:kern w:val="0"/>
+          <w:sz w:val="24"/>
+          <w:szCs w:val="24"/>
+          <w:shd w:fill="FFFF00" w:val="clear"/>
+          <w:lang w:val="fi-FI" w:eastAsia="zh-CN" w:bidi="ar-SA"/>
+        </w:rPr>
+        <w:t>[</w:t>
+      </w:r>
+      <w:r>
+        <w:rPr>
+          <w:rFonts w:eastAsia="MS Mincho;ＭＳ 明朝" w:cs="Calibri" w:ascii="Calibri" w:hAnsi="Calibri"/>
+          <w:b/>
+          <w:bCs/>
+          <w:color w:val="000000"/>
+          <w:kern w:val="0"/>
+          <w:sz w:val="24"/>
+          <w:szCs w:val="24"/>
+          <w:shd w:fill="FFFF00" w:val="clear"/>
+          <w:lang w:val="fi-FI" w:eastAsia="zh-CN" w:bidi="ar-SA"/>
+        </w:rPr>
+        <w:t>kiinteistötunnus</w:t>
+      </w:r>
+      <w:r>
+        <w:rPr>
+          <w:rFonts w:eastAsia="MS Mincho;ＭＳ 明朝" w:cs="Calibri" w:ascii="Calibri" w:hAnsi="Calibri"/>
+          <w:b/>
+          <w:bCs/>
+          <w:color w:val="000000"/>
+          <w:kern w:val="0"/>
+          <w:sz w:val="24"/>
+          <w:szCs w:val="24"/>
+          <w:shd w:fill="FFFF00" w:val="clear"/>
+          <w:lang w:val="fi-FI" w:eastAsia="zh-CN" w:bidi="ar-SA"/>
+        </w:rPr>
+        <w:t>]</w:t>
       </w:r>
       <w:r>
         <w:rPr>
@@ -1717,6 +1811,21 @@
       <w:szCs w:val="16"/>
     </w:rPr>
   </w:style>
+  <w:style w:type="paragraph" w:styleId="Title">
+    <w:name w:val="Title"/>
+    <w:basedOn w:val="Heading"/>
+    <w:next w:val="TextBody"/>
+    <w:qFormat/>
+    <w:pPr>
+      <w:jc w:val="center"/>
+    </w:pPr>
+    <w:rPr>
+      <w:b/>
+      <w:bCs/>
+      <w:sz w:val="56"/>
+      <w:szCs w:val="56"/>
+    </w:rPr>
+  </w:style>
   <w:style w:type="numbering" w:styleId="WW8Num1">
     <w:name w:val="WW8Num1"/>
     <w:qFormat/>

</xml_diff>

<commit_message>
Structure rework complete, still lacks UI. Implemented basic database operations also.
</commit_message>
<xml_diff>
--- a/viranhaltijapäätös_määräalan_myynti_pohja.docx
+++ b/viranhaltijapäätös_määräalan_myynti_pohja.docx
@@ -82,7 +82,7 @@
           <w:shd w:fill="FFFF00" w:val="clear"/>
           <w:lang w:val="fi-FI" w:eastAsia="zh-CN" w:bidi="ar-SA"/>
         </w:rPr>
-        <w:t>kiinteistötunnus</w:t>
+        <w:t>kiinteistötunnus]</w:t>
       </w:r>
       <w:r>
         <w:rPr>
@@ -93,10 +93,36 @@
           <w:kern w:val="0"/>
           <w:sz w:val="24"/>
           <w:szCs w:val="24"/>
-          <w:shd w:fill="FFFF00" w:val="clear"/>
+          <w:shd w:fill="auto" w:val="clear"/>
           <w:lang w:val="fi-FI" w:eastAsia="zh-CN" w:bidi="ar-SA"/>
         </w:rPr>
-        <w:t>]</w:t>
+        <w:t xml:space="preserve"> </w:t>
+      </w:r>
+      <w:r>
+        <w:rPr>
+          <w:rFonts w:eastAsia="MS Mincho;ＭＳ 明朝" w:cs="Calibri" w:ascii="Calibri" w:hAnsi="Calibri"/>
+          <w:szCs w:val="24"/>
+        </w:rPr>
+        <w:t>sijainti_</w:t>
+      </w:r>
+      <w:r>
+        <w:rPr>
+          <w:rFonts w:eastAsia="MS Mincho;ＭＳ 明朝" w:cs="Calibri" w:ascii="Calibri" w:hAnsi="Calibri"/>
+          <w:b/>
+          <w:color w:val="auto"/>
+          <w:kern w:val="0"/>
+          <w:sz w:val="24"/>
+          <w:szCs w:val="24"/>
+          <w:lang w:val="fi-FI" w:eastAsia="zh-CN" w:bidi="ar-SA"/>
+        </w:rPr>
+        <w:t>id</w:t>
+      </w:r>
+      <w:r>
+        <w:rPr>
+          <w:rFonts w:eastAsia="MS Mincho;ＭＳ 明朝" w:cs="Calibri" w:ascii="Calibri" w:hAnsi="Calibri"/>
+          <w:szCs w:val="24"/>
+        </w:rPr>
+        <w:t xml:space="preserve"> / </w:t>
       </w:r>
       <w:r>
         <w:rPr>
@@ -107,59 +133,10 @@
           <w:kern w:val="0"/>
           <w:sz w:val="24"/>
           <w:szCs w:val="24"/>
-          <w:shd w:fill="auto" w:val="clear"/>
+          <w:shd w:fill="FFFF00" w:val="clear"/>
           <w:lang w:val="fi-FI" w:eastAsia="zh-CN" w:bidi="ar-SA"/>
         </w:rPr>
-        <w:t xml:space="preserve"> </w:t>
-      </w:r>
-      <w:r>
-        <w:rPr>
-          <w:rFonts w:eastAsia="MS Mincho;ＭＳ 明朝" w:cs="Calibri" w:ascii="Calibri" w:hAnsi="Calibri"/>
-          <w:szCs w:val="24"/>
-        </w:rPr>
-        <w:t>sijainti_</w:t>
-      </w:r>
-      <w:r>
-        <w:rPr>
-          <w:rFonts w:eastAsia="MS Mincho;ＭＳ 明朝" w:cs="Calibri" w:ascii="Calibri" w:hAnsi="Calibri"/>
-          <w:b/>
-          <w:color w:val="auto"/>
-          <w:kern w:val="0"/>
-          <w:sz w:val="24"/>
-          <w:szCs w:val="24"/>
-          <w:lang w:val="fi-FI" w:eastAsia="zh-CN" w:bidi="ar-SA"/>
-        </w:rPr>
-        <w:t>id</w:t>
-      </w:r>
-      <w:r>
-        <w:rPr>
-          <w:rFonts w:eastAsia="MS Mincho;ＭＳ 明朝" w:cs="Calibri" w:ascii="Calibri" w:hAnsi="Calibri"/>
-          <w:szCs w:val="24"/>
-        </w:rPr>
-        <w:t xml:space="preserve"> / </w:t>
-      </w:r>
-      <w:r>
-        <w:rPr>
-          <w:rFonts w:eastAsia="MS Mincho;ＭＳ 明朝" w:cs="Calibri" w:ascii="Calibri" w:hAnsi="Calibri"/>
-          <w:b/>
-          <w:color w:val="auto"/>
-          <w:sz w:val="24"/>
-          <w:szCs w:val="24"/>
-          <w:lang w:val="fi-FI" w:bidi="ar-SA"/>
-        </w:rPr>
-        <w:t>ostaja_</w:t>
-      </w:r>
-      <w:r>
-        <w:rPr>
-          <w:rFonts w:eastAsia="MS Mincho;ＭＳ 明朝" w:cs="Calibri" w:ascii="Calibri" w:hAnsi="Calibri"/>
-          <w:b/>
-          <w:color w:val="auto"/>
-          <w:kern w:val="0"/>
-          <w:sz w:val="24"/>
-          <w:szCs w:val="24"/>
-          <w:lang w:val="fi-FI" w:eastAsia="zh-CN" w:bidi="ar-SA"/>
-        </w:rPr>
-        <w:t>id</w:t>
+        <w:t>[ostaja]</w:t>
       </w:r>
     </w:p>
     <w:p>
@@ -243,159 +220,6 @@
       </w:r>
       <w:r>
         <w:rPr>
-          <w:rFonts w:eastAsia="Times New Roman" w:cs="Calibri" w:ascii="Calibri" w:hAnsi="Calibri"/>
-          <w:color w:val="auto"/>
-          <w:sz w:val="24"/>
-          <w:szCs w:val="24"/>
-          <w:lang w:val="fi-FI" w:bidi="ar-SA"/>
-        </w:rPr>
-        <w:t>ostaja_</w:t>
-      </w:r>
-      <w:r>
-        <w:rPr>
-          <w:rFonts w:eastAsia="Times New Roman" w:cs="Calibri" w:ascii="Calibri" w:hAnsi="Calibri"/>
-          <w:color w:val="auto"/>
-          <w:kern w:val="0"/>
-          <w:sz w:val="24"/>
-          <w:szCs w:val="24"/>
-          <w:lang w:val="fi-FI" w:eastAsia="zh-CN" w:bidi="ar-SA"/>
-        </w:rPr>
-        <w:t>id</w:t>
-      </w:r>
-      <w:r>
-        <w:rPr>
-          <w:rFonts w:cs="Calibri" w:ascii="Calibri" w:hAnsi="Calibri"/>
-          <w:szCs w:val="24"/>
-        </w:rPr>
-        <w:t xml:space="preserve"> (Y-tunnus: </w:t>
-      </w:r>
-      <w:r>
-        <w:rPr>
-          <w:rFonts w:eastAsia="Times New Roman" w:cs="Calibri" w:ascii="Calibri" w:hAnsi="Calibri"/>
-          <w:color w:val="auto"/>
-          <w:sz w:val="24"/>
-          <w:szCs w:val="24"/>
-          <w:lang w:val="fi-FI" w:bidi="ar-SA"/>
-        </w:rPr>
-        <w:t>yritys_</w:t>
-      </w:r>
-      <w:r>
-        <w:rPr>
-          <w:rFonts w:eastAsia="Times New Roman" w:cs="Calibri" w:ascii="Calibri" w:hAnsi="Calibri"/>
-          <w:color w:val="auto"/>
-          <w:kern w:val="0"/>
-          <w:sz w:val="24"/>
-          <w:szCs w:val="24"/>
-          <w:lang w:val="fi-FI" w:eastAsia="zh-CN" w:bidi="ar-SA"/>
-        </w:rPr>
-        <w:t>id</w:t>
-      </w:r>
-      <w:r>
-        <w:rPr>
-          <w:rFonts w:cs="Calibri" w:ascii="Calibri" w:hAnsi="Calibri"/>
-          <w:szCs w:val="24"/>
-        </w:rPr>
-        <w:t>)</w:t>
-      </w:r>
-    </w:p>
-    <w:p>
-      <w:pPr>
-        <w:pStyle w:val="Normal"/>
-        <w:rPr>
-          <w:rFonts w:ascii="Calibri" w:hAnsi="Calibri" w:cs="Calibri"/>
-          <w:szCs w:val="24"/>
-        </w:rPr>
-      </w:pPr>
-      <w:r>
-        <w:rPr>
-          <w:rFonts w:cs="Calibri" w:ascii="Calibri" w:hAnsi="Calibri"/>
-          <w:szCs w:val="24"/>
-        </w:rPr>
-      </w:r>
-    </w:p>
-    <w:p>
-      <w:pPr>
-        <w:pStyle w:val="Normal"/>
-        <w:ind w:left="2608" w:right="0" w:hanging="2608"/>
-        <w:rPr/>
-      </w:pPr>
-      <w:r>
-        <w:rPr>
-          <w:rFonts w:cs="Calibri" w:ascii="Calibri" w:hAnsi="Calibri"/>
-          <w:szCs w:val="24"/>
-        </w:rPr>
-        <w:t>Kaupan kohde:</w:t>
-        <w:tab/>
-        <w:t xml:space="preserve">Kaupan kohteena on karttaliitteen osoittama noin </w:t>
-      </w:r>
-      <w:r>
-        <w:rPr>
-          <w:rFonts w:eastAsia="Times New Roman" w:cs="Calibri" w:ascii="Calibri" w:hAnsi="Calibri"/>
-          <w:color w:val="auto"/>
-          <w:sz w:val="24"/>
-          <w:szCs w:val="24"/>
-          <w:lang w:val="fi-FI" w:bidi="ar-SA"/>
-        </w:rPr>
-        <w:t>pinta-ala_</w:t>
-      </w:r>
-      <w:r>
-        <w:rPr>
-          <w:rFonts w:eastAsia="Times New Roman" w:cs="Calibri" w:ascii="Calibri" w:hAnsi="Calibri"/>
-          <w:color w:val="auto"/>
-          <w:kern w:val="0"/>
-          <w:sz w:val="24"/>
-          <w:szCs w:val="24"/>
-          <w:lang w:val="fi-FI" w:eastAsia="zh-CN" w:bidi="ar-SA"/>
-        </w:rPr>
-        <w:t>id</w:t>
-      </w:r>
-      <w:r>
-        <w:rPr>
-          <w:rFonts w:cs="Calibri" w:ascii="Calibri" w:hAnsi="Calibri"/>
-          <w:szCs w:val="24"/>
-        </w:rPr>
-        <w:t xml:space="preserve"> m</w:t>
-      </w:r>
-      <w:r>
-        <w:rPr>
-          <w:rFonts w:cs="Calibri" w:ascii="Calibri" w:hAnsi="Calibri"/>
-          <w:szCs w:val="24"/>
-          <w:vertAlign w:val="superscript"/>
-        </w:rPr>
-        <w:t>2</w:t>
-      </w:r>
-      <w:r>
-        <w:rPr>
-          <w:rFonts w:cs="Calibri" w:ascii="Calibri" w:hAnsi="Calibri"/>
-          <w:szCs w:val="24"/>
-        </w:rPr>
-        <w:t xml:space="preserve"> suuruinen määräala </w:t>
-      </w:r>
-      <w:r>
-        <w:rPr>
-          <w:rFonts w:eastAsia="Times New Roman" w:cs="Calibri" w:ascii="Calibri" w:hAnsi="Calibri"/>
-          <w:color w:val="auto"/>
-          <w:sz w:val="24"/>
-          <w:szCs w:val="24"/>
-          <w:lang w:val="fi-FI" w:bidi="ar-SA"/>
-        </w:rPr>
-        <w:t xml:space="preserve">kiinteistöstä </w:t>
-      </w:r>
-      <w:r>
-        <w:rPr>
-          <w:rFonts w:eastAsia="MS Mincho;ＭＳ 明朝" w:cs="Calibri" w:ascii="Calibri" w:hAnsi="Calibri"/>
-          <w:b/>
-          <w:bCs/>
-          <w:color w:val="000000"/>
-          <w:sz w:val="24"/>
-          <w:szCs w:val="24"/>
-          <w:shd w:fill="FFFF00" w:val="clear"/>
-          <w:lang w:val="fi-FI" w:bidi="ar-SA"/>
-        </w:rPr>
-        <w:t>[</w:t>
-      </w:r>
-      <w:r>
-        <w:rPr>
           <w:rFonts w:eastAsia="MS Mincho;ＭＳ 明朝" w:cs="Calibri" w:ascii="Calibri" w:hAnsi="Calibri"/>
           <w:b/>
           <w:bCs/>
@@ -406,7 +230,139 @@
           <w:shd w:fill="FFFF00" w:val="clear"/>
           <w:lang w:val="fi-FI" w:eastAsia="zh-CN" w:bidi="ar-SA"/>
         </w:rPr>
-        <w:t>kiinteistötunnus</w:t>
+        <w:t>[ostaja]</w:t>
+      </w:r>
+      <w:r>
+        <w:rPr>
+          <w:rFonts w:cs="Calibri" w:ascii="Calibri" w:hAnsi="Calibri"/>
+          <w:szCs w:val="24"/>
+        </w:rPr>
+        <w:t xml:space="preserve"> (Y-tunnus: </w:t>
+      </w:r>
+      <w:r>
+        <w:rPr>
+          <w:rFonts w:eastAsia="Times New Roman" w:cs="Calibri" w:ascii="Calibri" w:hAnsi="Calibri"/>
+          <w:color w:val="auto"/>
+          <w:sz w:val="24"/>
+          <w:szCs w:val="24"/>
+          <w:lang w:val="fi-FI" w:bidi="ar-SA"/>
+        </w:rPr>
+        <w:t>yritys_</w:t>
+      </w:r>
+      <w:r>
+        <w:rPr>
+          <w:rFonts w:eastAsia="Times New Roman" w:cs="Calibri" w:ascii="Calibri" w:hAnsi="Calibri"/>
+          <w:color w:val="auto"/>
+          <w:kern w:val="0"/>
+          <w:sz w:val="24"/>
+          <w:szCs w:val="24"/>
+          <w:lang w:val="fi-FI" w:eastAsia="zh-CN" w:bidi="ar-SA"/>
+        </w:rPr>
+        <w:t>id</w:t>
+      </w:r>
+      <w:r>
+        <w:rPr>
+          <w:rFonts w:cs="Calibri" w:ascii="Calibri" w:hAnsi="Calibri"/>
+          <w:szCs w:val="24"/>
+        </w:rPr>
+        <w:t>)</w:t>
+      </w:r>
+    </w:p>
+    <w:p>
+      <w:pPr>
+        <w:pStyle w:val="Normal"/>
+        <w:rPr>
+          <w:rFonts w:ascii="Calibri" w:hAnsi="Calibri" w:cs="Calibri"/>
+          <w:szCs w:val="24"/>
+        </w:rPr>
+      </w:pPr>
+      <w:r>
+        <w:rPr>
+          <w:rFonts w:cs="Calibri" w:ascii="Calibri" w:hAnsi="Calibri"/>
+          <w:szCs w:val="24"/>
+        </w:rPr>
+      </w:r>
+    </w:p>
+    <w:p>
+      <w:pPr>
+        <w:pStyle w:val="Normal"/>
+        <w:ind w:left="2608" w:right="0" w:hanging="2608"/>
+        <w:rPr/>
+      </w:pPr>
+      <w:r>
+        <w:rPr>
+          <w:rFonts w:cs="Calibri" w:ascii="Calibri" w:hAnsi="Calibri"/>
+          <w:szCs w:val="24"/>
+        </w:rPr>
+        <w:t>Kaupan kohde:</w:t>
+        <w:tab/>
+        <w:t xml:space="preserve">Kaupan kohteena on karttaliitteen osoittama noin </w:t>
+      </w:r>
+      <w:r>
+        <w:rPr>
+          <w:rFonts w:eastAsia="Times New Roman" w:cs="Calibri" w:ascii="Calibri" w:hAnsi="Calibri"/>
+          <w:color w:val="auto"/>
+          <w:sz w:val="24"/>
+          <w:szCs w:val="24"/>
+          <w:lang w:val="fi-FI" w:bidi="ar-SA"/>
+        </w:rPr>
+        <w:t>pinta-ala_</w:t>
+      </w:r>
+      <w:r>
+        <w:rPr>
+          <w:rFonts w:eastAsia="Times New Roman" w:cs="Calibri" w:ascii="Calibri" w:hAnsi="Calibri"/>
+          <w:color w:val="auto"/>
+          <w:kern w:val="0"/>
+          <w:sz w:val="24"/>
+          <w:szCs w:val="24"/>
+          <w:lang w:val="fi-FI" w:eastAsia="zh-CN" w:bidi="ar-SA"/>
+        </w:rPr>
+        <w:t>id</w:t>
+      </w:r>
+      <w:r>
+        <w:rPr>
+          <w:rFonts w:cs="Calibri" w:ascii="Calibri" w:hAnsi="Calibri"/>
+          <w:szCs w:val="24"/>
+        </w:rPr>
+        <w:t xml:space="preserve"> m</w:t>
+      </w:r>
+      <w:r>
+        <w:rPr>
+          <w:rFonts w:cs="Calibri" w:ascii="Calibri" w:hAnsi="Calibri"/>
+          <w:szCs w:val="24"/>
+          <w:vertAlign w:val="superscript"/>
+        </w:rPr>
+        <w:t>2</w:t>
+      </w:r>
+      <w:r>
+        <w:rPr>
+          <w:rFonts w:cs="Calibri" w:ascii="Calibri" w:hAnsi="Calibri"/>
+          <w:szCs w:val="24"/>
+        </w:rPr>
+        <w:t xml:space="preserve"> suuruinen määräala </w:t>
+      </w:r>
+      <w:r>
+        <w:rPr>
+          <w:rFonts w:eastAsia="Times New Roman" w:cs="Calibri" w:ascii="Calibri" w:hAnsi="Calibri"/>
+          <w:color w:val="auto"/>
+          <w:sz w:val="24"/>
+          <w:szCs w:val="24"/>
+          <w:lang w:val="fi-FI" w:bidi="ar-SA"/>
+        </w:rPr>
+        <w:t xml:space="preserve">kiinteistöstä </w:t>
+      </w:r>
+      <w:r>
+        <w:rPr>
+          <w:rFonts w:eastAsia="MS Mincho;ＭＳ 明朝" w:cs="Calibri" w:ascii="Calibri" w:hAnsi="Calibri"/>
+          <w:b/>
+          <w:bCs/>
+          <w:color w:val="000000"/>
+          <w:sz w:val="24"/>
+          <w:szCs w:val="24"/>
+          <w:shd w:fill="FFFF00" w:val="clear"/>
+          <w:lang w:val="fi-FI" w:bidi="ar-SA"/>
+        </w:rPr>
+        <w:t>[</w:t>
       </w:r>
       <w:r>
         <w:rPr>
@@ -420,7 +376,7 @@
           <w:shd w:fill="FFFF00" w:val="clear"/>
           <w:lang w:val="fi-FI" w:eastAsia="zh-CN" w:bidi="ar-SA"/>
         </w:rPr>
-        <w:t>]</w:t>
+        <w:t>kiinteistötunnus]</w:t>
       </w:r>
       <w:r>
         <w:rPr>
@@ -966,7 +922,14 @@
           <w:shd w:fill="FFFF00" w:val="clear"/>
           <w:lang w:val="fi-FI" w:eastAsia="zh-CN" w:bidi="ar-SA"/>
         </w:rPr>
-        <w:t>[</w:t>
+        <w:t>[kiinteistötunnus]</w:t>
+      </w:r>
+      <w:r>
+        <w:rPr>
+          <w:rFonts w:cs="Calibri" w:ascii="Calibri" w:hAnsi="Calibri"/>
+          <w:szCs w:val="24"/>
+        </w:rPr>
+        <w:t xml:space="preserve">. Ostaja on </w:t>
       </w:r>
       <w:r>
         <w:rPr>
@@ -980,28 +943,14 @@
           <w:shd w:fill="FFFF00" w:val="clear"/>
           <w:lang w:val="fi-FI" w:eastAsia="zh-CN" w:bidi="ar-SA"/>
         </w:rPr>
-        <w:t>kiinteistötunnus</w:t>
-      </w:r>
-      <w:r>
-        <w:rPr>
-          <w:rFonts w:eastAsia="MS Mincho;ＭＳ 明朝" w:cs="Calibri" w:ascii="Calibri" w:hAnsi="Calibri"/>
-          <w:b/>
-          <w:bCs/>
-          <w:color w:val="000000"/>
-          <w:kern w:val="0"/>
-          <w:sz w:val="24"/>
-          <w:szCs w:val="24"/>
-          <w:shd w:fill="FFFF00" w:val="clear"/>
-          <w:lang w:val="fi-FI" w:eastAsia="zh-CN" w:bidi="ar-SA"/>
-        </w:rPr>
-        <w:t>]</w:t>
-      </w:r>
-      <w:r>
-        <w:rPr>
-          <w:rFonts w:cs="Calibri" w:ascii="Calibri" w:hAnsi="Calibri"/>
-          <w:szCs w:val="24"/>
-        </w:rPr>
-        <w:t xml:space="preserve">. Ostaja on ostaja_id. Kauppahinta on </w:t>
+        <w:t>[ostaja]</w:t>
+      </w:r>
+      <w:r>
+        <w:rPr>
+          <w:rFonts w:cs="Calibri" w:ascii="Calibri" w:hAnsi="Calibri"/>
+          <w:szCs w:val="24"/>
+        </w:rPr>
+        <w:t xml:space="preserve">. Kauppahinta on </w:t>
       </w:r>
       <w:r>
         <w:rPr>

</xml_diff>